<commit_message>
Updates to UART tests. Updates to port code.
</commit_message>
<xml_diff>
--- a/FreeRTOSv202212.01-LTS/FreeRTOS/Docs/FreeRTOS MOS DEV API.docx
+++ b/FreeRTOSv202212.01-LTS/FreeRTOS/Docs/FreeRTOS MOS DEV API.docx
@@ -173,13 +173,7 @@
     </w:p>
     <w:p>
       <w:r>
-        <w:t xml:space="preserve">Targeting Agon as a Micro-controller, FreeRTOS port for the Zilog eZ80-based Agon Light (and </w:t>
-      </w:r>
-      <w:r>
-        <w:t>c</w:t>
-      </w:r>
-      <w:r>
-        <w:t>ompatibles) running MOS. The concept is very much FreeRTOS over MOS, reflected in the project name. FreeRTOS provides concurrency and time, and MOS provides the system services.</w:t>
+        <w:t>Targeting Agon as a Micro-controller, FreeRTOS port for the Zilog eZ80-based Agon Light (and compatibles) running MOS. The concept is very much FreeRTOS over MOS, reflected in the project name. FreeRTOS provides concurrency and time, and MOS provides the system services.</w:t>
       </w:r>
     </w:p>
     <w:p>
@@ -243,13 +237,7 @@
         <w:fldChar w:fldCharType="end"/>
       </w:r>
       <w:r>
-        <w:t>.</w:t>
-      </w:r>
-      <w:r>
-        <w:t xml:space="preserve"> </w:t>
-      </w:r>
-      <w:r>
-        <w:t xml:space="preserve">And to </w:t>
+        <w:t xml:space="preserve">. And to </w:t>
       </w:r>
       <w:r>
         <w:fldChar w:fldCharType="begin"/>
@@ -644,10 +632,7 @@
         <w:t>s</w:t>
       </w:r>
       <w:r>
-        <w:t xml:space="preserve"> </w:t>
-      </w:r>
-      <w:r>
-        <w:t xml:space="preserve">all the FreeRTOS functions; </w:t>
+        <w:t xml:space="preserve"> all the FreeRTOS functions; </w:t>
       </w:r>
       <w:r>
         <w:t xml:space="preserve">the Zilog Standard C library functions; </w:t>
@@ -1241,19 +1226,13 @@
       </w:r>
       <w:proofErr w:type="spellEnd"/>
       <w:r>
-        <w:t xml:space="preserve"> header file, </w:t>
-      </w:r>
-      <w:r>
-        <w:t xml:space="preserve">to bring in exactly the </w:t>
+        <w:t xml:space="preserve"> header file, to bring in exactly the </w:t>
       </w:r>
       <w:r>
         <w:t xml:space="preserve">FreeRTOS </w:t>
       </w:r>
       <w:r>
-        <w:t>functions it requires and no more</w:t>
-      </w:r>
-      <w:r>
-        <w:t xml:space="preserve">. </w:t>
+        <w:t xml:space="preserve">functions it requires and no more. </w:t>
       </w:r>
       <w:r>
         <w:t>See for example the Demos under …/</w:t>
@@ -1303,16 +1282,7 @@
     </w:p>
     <w:p>
       <w:r>
-        <w:t>Th</w:t>
-      </w:r>
-      <w:r>
-        <w:t>e Beta</w:t>
-      </w:r>
-      <w:r>
-        <w:t xml:space="preserve"> capability adds support for most of the MOS API defined in</w:t>
-      </w:r>
-      <w:r>
-        <w:t xml:space="preserve"> </w:t>
+        <w:t xml:space="preserve">The Beta capability adds support for most of the MOS API defined in </w:t>
       </w:r>
       <w:r>
         <w:fldChar w:fldCharType="begin"/>
@@ -1339,19 +1309,7 @@
         <w:t>plus</w:t>
       </w:r>
       <w:r>
-        <w:t xml:space="preserve"> </w:t>
-      </w:r>
-      <w:r>
-        <w:t>an addit</w:t>
-      </w:r>
-      <w:r>
-        <w:t>i</w:t>
-      </w:r>
-      <w:r>
-        <w:t>onal DEV API.</w:t>
-      </w:r>
-      <w:r>
-        <w:t xml:space="preserve"> </w:t>
+        <w:t xml:space="preserve"> an additional DEV API. </w:t>
       </w:r>
     </w:p>
     <w:p>
@@ -2003,13 +1961,7 @@
         <w:spacing w:before="120"/>
       </w:pPr>
       <w:r>
-        <w:t xml:space="preserve">The </w:t>
-      </w:r>
-      <w:r>
-        <w:t>MOS</w:t>
-      </w:r>
-      <w:r>
-        <w:t xml:space="preserve"> header files </w:t>
+        <w:t xml:space="preserve">The MOS header files </w:t>
       </w:r>
       <w:proofErr w:type="spellStart"/>
       <w:r>
@@ -2065,19 +2017,7 @@
     </w:p>
     <w:p>
       <w:r>
-        <w:t xml:space="preserve">Each application will maintain and include its own </w:t>
-      </w:r>
-      <w:r>
-        <w:t>mosConfig.inc</w:t>
-      </w:r>
-      <w:r>
-        <w:t xml:space="preserve"> header file, to bring in exactly the </w:t>
-      </w:r>
-      <w:r>
-        <w:t>MOS</w:t>
-      </w:r>
-      <w:r>
-        <w:t xml:space="preserve"> functions it requires and no more. See for example the Demos under …/</w:t>
+        <w:t>Each application will maintain and include its own mosConfig.inc header file, to bring in exactly the MOS functions it requires and no more. See for example the Demos under …/</w:t>
       </w:r>
       <w:r>
         <w:t>FreeRTOS-for-Agon</w:t>
@@ -2101,13 +2041,7 @@
         <w:t>Demo</w:t>
       </w:r>
       <w:r>
-        <w:t>/</w:t>
-      </w:r>
-      <w:r>
-        <w:t>Beta</w:t>
-      </w:r>
-      <w:r>
-        <w:t>/.</w:t>
+        <w:t>/Beta/.</w:t>
       </w:r>
       <w:r>
         <w:t xml:space="preserve"> Note this is an assembly header file as the MOS API is implemented </w:t>
@@ -2129,19 +2063,7 @@
     </w:p>
     <w:p>
       <w:r>
-        <w:t>Th</w:t>
-      </w:r>
-      <w:r>
-        <w:t xml:space="preserve">e DEV API </w:t>
-      </w:r>
-      <w:r>
-        <w:t xml:space="preserve">extends </w:t>
-      </w:r>
-      <w:r>
-        <w:t>the</w:t>
-      </w:r>
-      <w:r>
-        <w:t xml:space="preserve"> </w:t>
+        <w:t xml:space="preserve">The DEV API extends the </w:t>
       </w:r>
       <w:r>
         <w:t>Beta capability with</w:t>
@@ -2161,13 +2083,7 @@
       </w:r>
       <w:proofErr w:type="spellEnd"/>
       <w:r>
-        <w:t xml:space="preserve"> and I2C capability of MOS, and provides APIs for GPIO and SPI that are </w:t>
-      </w:r>
-      <w:r>
-        <w:t>a</w:t>
-      </w:r>
-      <w:r>
-        <w:t>bsent in the MOS API.</w:t>
+        <w:t xml:space="preserve"> and I2C capability of MOS, and provides APIs for GPIO and SPI that are absent in the MOS API.</w:t>
       </w:r>
     </w:p>
     <w:tbl>
@@ -2226,10 +2142,7 @@
           <w:p>
             <w:proofErr w:type="spellStart"/>
             <w:r>
-              <w:t>dev</w:t>
-            </w:r>
-            <w:r>
-              <w:t>api.h</w:t>
+              <w:t>devapi.h</w:t>
             </w:r>
             <w:proofErr w:type="spellEnd"/>
           </w:p>
@@ -2260,6 +2173,14 @@
             </w:r>
             <w:proofErr w:type="spellStart"/>
             <w:r>
+              <w:t>uart_getch</w:t>
+            </w:r>
+            <w:proofErr w:type="spellEnd"/>
+            <w:r>
+              <w:t xml:space="preserve">, </w:t>
+            </w:r>
+            <w:proofErr w:type="spellStart"/>
+            <w:r>
               <w:t>uart_read</w:t>
             </w:r>
             <w:proofErr w:type="spellEnd"/>
@@ -2268,7 +2189,31 @@
             </w:r>
             <w:proofErr w:type="spellStart"/>
             <w:r>
+              <w:t>uart_read_buffered</w:t>
+            </w:r>
+            <w:proofErr w:type="spellEnd"/>
+            <w:r>
+              <w:t xml:space="preserve">, </w:t>
+            </w:r>
+            <w:proofErr w:type="spellStart"/>
+            <w:r>
+              <w:t>uart_putch</w:t>
+            </w:r>
+            <w:proofErr w:type="spellEnd"/>
+            <w:r>
+              <w:t xml:space="preserve">, </w:t>
+            </w:r>
+            <w:proofErr w:type="spellStart"/>
+            <w:r>
               <w:t>uart_write</w:t>
+            </w:r>
+            <w:proofErr w:type="spellEnd"/>
+            <w:r>
+              <w:t xml:space="preserve">, </w:t>
+            </w:r>
+            <w:proofErr w:type="spellStart"/>
+            <w:r>
+              <w:t>uart_write_buffered</w:t>
             </w:r>
             <w:proofErr w:type="spellEnd"/>
             <w:r>
@@ -2436,13 +2381,7 @@
           <w:p>
             <w:proofErr w:type="spellStart"/>
             <w:r>
-              <w:t>dev</w:t>
-            </w:r>
-            <w:r>
-              <w:t>Config.</w:t>
-            </w:r>
-            <w:r>
-              <w:t>h</w:t>
+              <w:t>devConfig.h</w:t>
             </w:r>
             <w:proofErr w:type="spellEnd"/>
           </w:p>
@@ -2503,13 +2442,64 @@
             </w:r>
             <w:proofErr w:type="spellEnd"/>
           </w:p>
+        </w:tc>
+      </w:tr>
+      <w:tr>
+        <w:tc>
+          <w:tcPr>
+            <w:cnfStyle w:val="001000000000" w:firstRow="0" w:lastRow="0" w:firstColumn="1" w:lastColumn="0" w:oddVBand="0" w:evenVBand="0" w:oddHBand="0" w:evenHBand="0" w:firstRowFirstColumn="0" w:firstRowLastColumn="0" w:lastRowFirstColumn="0" w:lastRowLastColumn="0"/>
+            <w:tcW w:w="2263" w:type="dxa"/>
+          </w:tcPr>
+          <w:p/>
+        </w:tc>
+        <w:tc>
+          <w:tcPr>
+            <w:tcW w:w="7087" w:type="dxa"/>
+          </w:tcPr>
+          <w:p>
+            <w:pPr>
+              <w:cnfStyle w:val="000000000000" w:firstRow="0" w:lastRow="0" w:firstColumn="0" w:lastColumn="0" w:oddVBand="0" w:evenVBand="0" w:oddHBand="0" w:evenHBand="0" w:firstRowFirstColumn="0" w:firstRowLastColumn="0" w:lastRowFirstColumn="0" w:lastRowLastColumn="0"/>
+            </w:pPr>
+            <w:proofErr w:type="spellStart"/>
+            <w:r>
+              <w:t>configUSE_DEV_SAFEGUARDS</w:t>
+            </w:r>
+            <w:proofErr w:type="spellEnd"/>
+          </w:p>
+          <w:p>
+            <w:pPr>
+              <w:cnfStyle w:val="000000000000" w:firstRow="0" w:lastRow="0" w:firstColumn="0" w:lastColumn="0" w:oddVBand="0" w:evenVBand="0" w:oddHBand="0" w:evenHBand="0" w:firstRowFirstColumn="0" w:firstRowLastColumn="0" w:lastRowFirstColumn="0" w:lastRowLastColumn="0"/>
+            </w:pPr>
+            <w:proofErr w:type="spellStart"/>
+            <w:r>
+              <w:t>configUSE_FAST_INTERRUPTS</w:t>
+            </w:r>
+            <w:proofErr w:type="spellEnd"/>
+          </w:p>
+        </w:tc>
+      </w:tr>
+      <w:tr>
+        <w:trPr>
+          <w:cnfStyle w:val="000000100000" w:firstRow="0" w:lastRow="0" w:firstColumn="0" w:lastColumn="0" w:oddVBand="0" w:evenVBand="0" w:oddHBand="1" w:evenHBand="0" w:firstRowFirstColumn="0" w:firstRowLastColumn="0" w:lastRowFirstColumn="0" w:lastRowLastColumn="0"/>
+        </w:trPr>
+        <w:tc>
+          <w:tcPr>
+            <w:cnfStyle w:val="001000000000" w:firstRow="0" w:lastRow="0" w:firstColumn="1" w:lastColumn="0" w:oddVBand="0" w:evenVBand="0" w:oddHBand="0" w:evenHBand="0" w:firstRowFirstColumn="0" w:firstRowLastColumn="0" w:lastRowFirstColumn="0" w:lastRowLastColumn="0"/>
+            <w:tcW w:w="2263" w:type="dxa"/>
+          </w:tcPr>
+          <w:p/>
+        </w:tc>
+        <w:tc>
+          <w:tcPr>
+            <w:tcW w:w="7087" w:type="dxa"/>
+          </w:tcPr>
           <w:p>
             <w:pPr>
               <w:cnfStyle w:val="000000100000" w:firstRow="0" w:lastRow="0" w:firstColumn="0" w:lastColumn="0" w:oddVBand="0" w:evenVBand="0" w:oddHBand="1" w:evenHBand="0" w:firstRowFirstColumn="0" w:firstRowLastColumn="0" w:lastRowFirstColumn="0" w:lastRowLastColumn="0"/>
             </w:pPr>
             <w:proofErr w:type="spellStart"/>
             <w:r>
-              <w:t>configUSE_DEV_SAFEGUARDS</w:t>
+              <w:t>configDRV_UART_BUFFER_SZ</w:t>
             </w:r>
             <w:proofErr w:type="spellEnd"/>
           </w:p>
@@ -2519,8 +2509,7 @@
             </w:pPr>
             <w:proofErr w:type="spellStart"/>
             <w:r>
-              <w:lastRenderedPageBreak/>
-              <w:t>configUSE_FAST_INTERRUPTS</w:t>
+              <w:t>configDRV_UART_UNBUFFERED_DELAY</w:t>
             </w:r>
             <w:proofErr w:type="spellEnd"/>
           </w:p>
@@ -2532,28 +2521,15 @@
         <w:spacing w:before="120"/>
       </w:pPr>
       <w:r>
-        <w:lastRenderedPageBreak/>
-        <w:t xml:space="preserve">The </w:t>
-      </w:r>
-      <w:r>
-        <w:t>DEV</w:t>
-      </w:r>
-      <w:r>
-        <w:t xml:space="preserve"> header file </w:t>
+        <w:t xml:space="preserve">The DEV header file </w:t>
       </w:r>
       <w:proofErr w:type="spellStart"/>
       <w:r>
-        <w:t>dev</w:t>
-      </w:r>
-      <w:r>
-        <w:t>api.h</w:t>
+        <w:t>devapi.h</w:t>
       </w:r>
       <w:proofErr w:type="spellEnd"/>
       <w:r>
-        <w:t xml:space="preserve"> is</w:t>
-      </w:r>
-      <w:r>
-        <w:t xml:space="preserve"> found under …/</w:t>
+        <w:t xml:space="preserve"> is found under …/</w:t>
       </w:r>
       <w:r>
         <w:t>FreeRTOS-for-Agon</w:t>
@@ -2680,12 +2656,12 @@
       </w:r>
     </w:p>
     <w:p>
-      <w:bookmarkStart w:id="3" w:name="MOS"/>
-      <w:bookmarkStart w:id="4" w:name="Kernel"/>
+      <w:bookmarkStart w:id="3" w:name="Kernel"/>
+      <w:bookmarkStart w:id="4" w:name="MOS"/>
       <w:r>
         <w:t>[FreeRTOS Kernel]</w:t>
       </w:r>
-      <w:bookmarkEnd w:id="4"/>
+      <w:bookmarkEnd w:id="3"/>
       <w:r>
         <w:t xml:space="preserve"> </w:t>
       </w:r>
@@ -2705,7 +2681,7 @@
       <w:r>
         <w:t>[MOS]</w:t>
       </w:r>
-      <w:bookmarkEnd w:id="3"/>
+      <w:bookmarkEnd w:id="4"/>
       <w:r>
         <w:t xml:space="preserve"> </w:t>
       </w:r>
@@ -2730,7 +2706,7 @@
       <w:r>
         <w:t xml:space="preserve"> </w:t>
       </w:r>
-      <w:hyperlink r:id="rId9" w:history="1">
+      <w:hyperlink r:id="rId9" w:anchor="the-mos-api" w:history="1">
         <w:r>
           <w:rPr>
             <w:rStyle w:val="Hyperlink"/>
@@ -2893,7 +2869,7 @@
         <w:noProof/>
         <w:lang w:val="en-PH"/>
       </w:rPr>
-      <w:t>23.Jun.2024 16:53</w:t>
+      <w:t>23.Jun.2024 20:58</w:t>
     </w:r>
     <w:r>
       <w:rPr>

</xml_diff>